<commit_message>
last minute changes to Ball.java, PlaygroundSoccerSim.java, and assignment04 lab
</commit_message>
<xml_diff>
--- a/assignment04/assignment04-Lab.docx
+++ b/assignment04/assignment04-Lab.docx
@@ -145,12 +145,15 @@
     </w:p>
     <w:p>
       <w:r>
-        <w:t>In all honesty I had a really tough time with this lab. My collision detection does not work at all, but everything else seems to run ok. I have spent hours trying to write and rewrite the code to figure it out, but still was not successful. Unfortunately, I have run out of time to keep experimenting, but I gave it my best shot. Definitely not my best performance, however, even though this lab was very frustrating, I still learned a lot and felt like I was able to hone i</w:t>
+        <w:t xml:space="preserve">In all honesty I had a really tough time with this lab. </w:t>
+      </w:r>
+      <w:r>
+        <w:t xml:space="preserve">I am still not really sure if my collision detection works as it is supposed to. However, that being said I did feel like I learned a lot </w:t>
       </w:r>
       <w:bookmarkStart w:id="0" w:name="_GoBack"/>
       <w:bookmarkEnd w:id="0"/>
       <w:r>
-        <w:t xml:space="preserve">n on my for loop skills. </w:t>
+        <w:t>and was able to hone in on my for loop and if statement skills.</w:t>
       </w:r>
     </w:p>
     <w:sectPr>
@@ -1175,6 +1178,7 @@
     <w:lsdException w:name="HTML Sample" w:semiHidden="1" w:unhideWhenUsed="1"/>
     <w:lsdException w:name="HTML Typewriter" w:semiHidden="1" w:unhideWhenUsed="1"/>
     <w:lsdException w:name="HTML Variable" w:semiHidden="1" w:unhideWhenUsed="1"/>
+    <w:lsdException w:name="Normal Table" w:semiHidden="1" w:unhideWhenUsed="1"/>
     <w:lsdException w:name="annotation subject" w:semiHidden="1" w:unhideWhenUsed="1"/>
     <w:lsdException w:name="No List" w:semiHidden="1" w:unhideWhenUsed="1"/>
     <w:lsdException w:name="Outline List 1" w:semiHidden="1" w:unhideWhenUsed="1"/>
@@ -1221,8 +1225,10 @@
     <w:lsdException w:name="Table Subtle 2" w:semiHidden="1" w:unhideWhenUsed="1"/>
     <w:lsdException w:name="Table Web 1" w:semiHidden="1" w:unhideWhenUsed="1"/>
     <w:lsdException w:name="Table Web 2" w:semiHidden="1" w:unhideWhenUsed="1"/>
+    <w:lsdException w:name="Table Web 3" w:semiHidden="1" w:unhideWhenUsed="1"/>
     <w:lsdException w:name="Balloon Text" w:semiHidden="1" w:unhideWhenUsed="1"/>
     <w:lsdException w:name="Table Grid" w:uiPriority="39"/>
+    <w:lsdException w:name="Table Theme" w:semiHidden="1" w:unhideWhenUsed="1"/>
     <w:lsdException w:name="Placeholder Text" w:semiHidden="1"/>
     <w:lsdException w:name="No Spacing" w:uiPriority="1" w:qFormat="1"/>
     <w:lsdException w:name="Light Shading" w:uiPriority="60"/>

</xml_diff>